<commit_message>
"lab 10 and deploy"
</commit_message>
<xml_diff>
--- a/Lab10.docx
+++ b/Lab10.docx
@@ -804,19 +804,82 @@
           <w:lang w:val="en-US"/>
         </w:rPr>
       </w:pPr>
-      <w:r>
-        <w:rPr>
-          <w:sz w:val="28"/>
-          <w:szCs w:val="28"/>
-        </w:rPr>
-        <w:t xml:space="preserve">Налаштовую та </w:t>
-      </w:r>
       <w:proofErr w:type="spellStart"/>
       <w:r>
         <w:rPr>
           <w:sz w:val="28"/>
           <w:szCs w:val="28"/>
         </w:rPr>
+        <w:t>Д</w:t>
+      </w:r>
+      <w:r>
+        <w:rPr>
+          <w:sz w:val="28"/>
+          <w:szCs w:val="28"/>
+        </w:rPr>
+        <w:t>еплою</w:t>
+      </w:r>
+      <w:proofErr w:type="spellEnd"/>
+      <w:r>
+        <w:rPr>
+          <w:sz w:val="28"/>
+          <w:szCs w:val="28"/>
+        </w:rPr>
+        <w:t xml:space="preserve"> </w:t>
+      </w:r>
+      <w:proofErr w:type="spellStart"/>
+      <w:r>
+        <w:rPr>
+          <w:sz w:val="28"/>
+          <w:szCs w:val="28"/>
+        </w:rPr>
+        <w:t>бекенд</w:t>
+      </w:r>
+      <w:proofErr w:type="spellEnd"/>
+      <w:r>
+        <w:rPr>
+          <w:sz w:val="28"/>
+          <w:szCs w:val="28"/>
+        </w:rPr>
+        <w:t xml:space="preserve"> на </w:t>
+      </w:r>
+      <w:r>
+        <w:rPr>
+          <w:sz w:val="28"/>
+          <w:szCs w:val="28"/>
+          <w:lang w:val="en-US"/>
+        </w:rPr>
+        <w:t>Render</w:t>
+      </w:r>
+      <w:r>
+        <w:rPr>
+          <w:sz w:val="28"/>
+          <w:szCs w:val="28"/>
+        </w:rPr>
+        <w:t xml:space="preserve"> та встановлюю змінні середовища для коректної роботи додатку, копіюю посилання на </w:t>
+      </w:r>
+      <w:proofErr w:type="spellStart"/>
+      <w:r>
+        <w:rPr>
+          <w:sz w:val="28"/>
+          <w:szCs w:val="28"/>
+        </w:rPr>
+        <w:t>бекенд</w:t>
+      </w:r>
+      <w:proofErr w:type="spellEnd"/>
+      <w:r>
+        <w:rPr>
+          <w:sz w:val="28"/>
+          <w:szCs w:val="28"/>
+        </w:rPr>
+        <w:t xml:space="preserve"> для налаштування </w:t>
+      </w:r>
+      <w:proofErr w:type="spellStart"/>
+      <w:r>
+        <w:rPr>
+          <w:sz w:val="28"/>
+          <w:szCs w:val="28"/>
+        </w:rPr>
         <w:t>деплою</w:t>
       </w:r>
       <w:proofErr w:type="spellEnd"/>
@@ -833,24 +896,9 @@
           <w:sz w:val="28"/>
           <w:szCs w:val="28"/>
         </w:rPr>
-        <w:t>бекенд</w:t>
+        <w:t>фронтенду</w:t>
       </w:r>
       <w:proofErr w:type="spellEnd"/>
-      <w:r>
-        <w:rPr>
-          <w:sz w:val="28"/>
-          <w:szCs w:val="28"/>
-        </w:rPr>
-        <w:t xml:space="preserve"> на </w:t>
-      </w:r>
-      <w:r>
-        <w:rPr>
-          <w:sz w:val="28"/>
-          <w:szCs w:val="28"/>
-          <w:lang w:val="en-US"/>
-        </w:rPr>
-        <w:t>Render</w:t>
-      </w:r>
     </w:p>
     <w:p>
       <w:pPr>
@@ -862,17 +910,27 @@
           <w:szCs w:val="28"/>
         </w:rPr>
       </w:pPr>
-      <w:r>
-        <w:rPr>
-          <w:sz w:val="28"/>
-          <w:szCs w:val="28"/>
-          <w:lang w:val="en-US"/>
+    </w:p>
+    <w:p>
+      <w:pPr>
+        <w:pStyle w:val="a5"/>
+        <w:spacing w:line="360" w:lineRule="auto"/>
+        <w:ind w:left="0"/>
+        <w:rPr>
+          <w:sz w:val="28"/>
+          <w:szCs w:val="28"/>
+        </w:rPr>
+      </w:pPr>
+      <w:r>
+        <w:rPr>
+          <w:sz w:val="28"/>
+          <w:szCs w:val="28"/>
         </w:rPr>
         <w:drawing>
-          <wp:inline distT="0" distB="0" distL="0" distR="0" wp14:anchorId="02CF5426" wp14:editId="19C24552">
-            <wp:extent cx="5940425" cy="615950"/>
+          <wp:inline distT="0" distB="0" distL="0" distR="0" wp14:anchorId="1DFEE417" wp14:editId="4ECA98E9">
+            <wp:extent cx="5940425" cy="1643380"/>
             <wp:effectExtent l="0" t="0" r="3175" b="0"/>
-            <wp:docPr id="1589510056" name="Рисунок 1"/>
+            <wp:docPr id="322815083" name="Рисунок 1" descr="Зображення, що містить текст, знімок екрана, Шрифт, ряд&#10;&#10;Вміст на основі ШІ може бути неправильним."/>
             <wp:cNvGraphicFramePr>
               <a:graphicFrameLocks xmlns:a="http://schemas.openxmlformats.org/drawingml/2006/main" noChangeAspect="1"/>
             </wp:cNvGraphicFramePr>
@@ -880,7 +938,7 @@
               <a:graphicData uri="http://schemas.openxmlformats.org/drawingml/2006/picture">
                 <pic:pic xmlns:pic="http://schemas.openxmlformats.org/drawingml/2006/picture">
                   <pic:nvPicPr>
-                    <pic:cNvPr id="1589510056" name=""/>
+                    <pic:cNvPr id="322815083" name="Рисунок 1" descr="Зображення, що містить текст, знімок екрана, Шрифт, ряд&#10;&#10;Вміст на основі ШІ може бути неправильним."/>
                     <pic:cNvPicPr/>
                   </pic:nvPicPr>
                   <pic:blipFill>
@@ -892,7 +950,7 @@
                   <pic:spPr>
                     <a:xfrm>
                       <a:off x="0" y="0"/>
-                      <a:ext cx="5940425" cy="615950"/>
+                      <a:ext cx="5940425" cy="1643380"/>
                     </a:xfrm>
                     <a:prstGeom prst="rect">
                       <a:avLst/>
@@ -909,7 +967,18 @@
       <w:pPr>
         <w:pStyle w:val="a5"/>
         <w:spacing w:line="360" w:lineRule="auto"/>
-        <w:ind w:left="360"/>
+        <w:ind w:left="0"/>
+        <w:rPr>
+          <w:sz w:val="28"/>
+          <w:szCs w:val="28"/>
+        </w:rPr>
+      </w:pPr>
+    </w:p>
+    <w:p>
+      <w:pPr>
+        <w:pStyle w:val="a5"/>
+        <w:spacing w:line="360" w:lineRule="auto"/>
+        <w:ind w:left="0"/>
         <w:rPr>
           <w:sz w:val="28"/>
           <w:szCs w:val="28"/>
@@ -921,10 +990,10 @@
           <w:szCs w:val="28"/>
         </w:rPr>
         <w:drawing>
-          <wp:inline distT="0" distB="0" distL="0" distR="0" wp14:anchorId="1C1A0CA4" wp14:editId="11756A3D">
-            <wp:extent cx="5940425" cy="1993265"/>
-            <wp:effectExtent l="0" t="0" r="3175" b="6985"/>
-            <wp:docPr id="657325618" name="Рисунок 1" descr="Зображення, що містить знімок екрана, текст, програмне забезпечення, Мультимедійне програмне забезпечення&#10;&#10;Вміст на основі ШІ може бути неправильним."/>
+          <wp:inline distT="0" distB="0" distL="0" distR="0" wp14:anchorId="57DFC44E" wp14:editId="55635EF7">
+            <wp:extent cx="5940425" cy="855345"/>
+            <wp:effectExtent l="0" t="0" r="3175" b="1905"/>
+            <wp:docPr id="1851318713" name="Рисунок 1" descr="Зображення, що містить текст, ряд, Шрифт, знімок екрана&#10;&#10;Вміст на основі ШІ може бути неправильним."/>
             <wp:cNvGraphicFramePr>
               <a:graphicFrameLocks xmlns:a="http://schemas.openxmlformats.org/drawingml/2006/main" noChangeAspect="1"/>
             </wp:cNvGraphicFramePr>
@@ -932,7 +1001,7 @@
               <a:graphicData uri="http://schemas.openxmlformats.org/drawingml/2006/picture">
                 <pic:pic xmlns:pic="http://schemas.openxmlformats.org/drawingml/2006/picture">
                   <pic:nvPicPr>
-                    <pic:cNvPr id="657325618" name="Рисунок 1" descr="Зображення, що містить знімок екрана, текст, програмне забезпечення, Мультимедійне програмне забезпечення&#10;&#10;Вміст на основі ШІ може бути неправильним."/>
+                    <pic:cNvPr id="1851318713" name="Рисунок 1" descr="Зображення, що містить текст, ряд, Шрифт, знімок екрана&#10;&#10;Вміст на основі ШІ може бути неправильним."/>
                     <pic:cNvPicPr/>
                   </pic:nvPicPr>
                   <pic:blipFill>
@@ -944,7 +1013,7 @@
                   <pic:spPr>
                     <a:xfrm>
                       <a:off x="0" y="0"/>
-                      <a:ext cx="5940425" cy="1993265"/>
+                      <a:ext cx="5940425" cy="855345"/>
                     </a:xfrm>
                     <a:prstGeom prst="rect">
                       <a:avLst/>
@@ -971,20 +1040,20 @@
           <w:lang w:val="en-US"/>
         </w:rPr>
       </w:pPr>
-      <w:r>
-        <w:rPr>
-          <w:sz w:val="28"/>
-          <w:szCs w:val="28"/>
-        </w:rPr>
-        <w:t xml:space="preserve">Налаштовую та </w:t>
-      </w:r>
       <w:proofErr w:type="spellStart"/>
       <w:r>
         <w:rPr>
           <w:sz w:val="28"/>
           <w:szCs w:val="28"/>
         </w:rPr>
-        <w:t>деплою</w:t>
+        <w:t>Д</w:t>
+      </w:r>
+      <w:r>
+        <w:rPr>
+          <w:sz w:val="28"/>
+          <w:szCs w:val="28"/>
+        </w:rPr>
+        <w:t>еплою</w:t>
       </w:r>
       <w:proofErr w:type="spellEnd"/>
       <w:r>
@@ -1020,6 +1089,160 @@
         <w:t>Vercel</w:t>
       </w:r>
       <w:proofErr w:type="spellEnd"/>
+      <w:r>
+        <w:rPr>
+          <w:sz w:val="28"/>
+          <w:szCs w:val="28"/>
+        </w:rPr>
+        <w:t>, додаю в змінну середовищ</w:t>
+      </w:r>
+      <w:r>
+        <w:rPr>
+          <w:sz w:val="28"/>
+          <w:szCs w:val="28"/>
+          <w:lang w:val="en-US"/>
+        </w:rPr>
+        <w:t xml:space="preserve">e </w:t>
+      </w:r>
+      <w:r>
+        <w:rPr>
+          <w:sz w:val="28"/>
+          <w:szCs w:val="28"/>
+        </w:rPr>
+        <w:t xml:space="preserve">для запиту до нашого </w:t>
+      </w:r>
+      <w:proofErr w:type="spellStart"/>
+      <w:r>
+        <w:rPr>
+          <w:sz w:val="28"/>
+          <w:szCs w:val="28"/>
+        </w:rPr>
+        <w:t>задеплоїного</w:t>
+      </w:r>
+      <w:proofErr w:type="spellEnd"/>
+      <w:r>
+        <w:rPr>
+          <w:sz w:val="28"/>
+          <w:szCs w:val="28"/>
+        </w:rPr>
+        <w:t xml:space="preserve"> </w:t>
+      </w:r>
+      <w:proofErr w:type="spellStart"/>
+      <w:r>
+        <w:rPr>
+          <w:sz w:val="28"/>
+          <w:szCs w:val="28"/>
+        </w:rPr>
+        <w:t>бекенду</w:t>
+      </w:r>
+      <w:proofErr w:type="spellEnd"/>
+      <w:r>
+        <w:rPr>
+          <w:sz w:val="28"/>
+          <w:szCs w:val="28"/>
+        </w:rPr>
+        <w:t xml:space="preserve"> і перевіряю</w:t>
+      </w:r>
+    </w:p>
+    <w:p>
+      <w:pPr>
+        <w:spacing w:line="360" w:lineRule="auto"/>
+        <w:rPr>
+          <w:sz w:val="28"/>
+          <w:szCs w:val="28"/>
+        </w:rPr>
+      </w:pPr>
+      <w:r>
+        <w:rPr>
+          <w:sz w:val="28"/>
+          <w:szCs w:val="28"/>
+        </w:rPr>
+        <w:lastRenderedPageBreak/>
+        <w:drawing>
+          <wp:inline distT="0" distB="0" distL="0" distR="0" wp14:anchorId="285653AF" wp14:editId="12D52AC2">
+            <wp:extent cx="5868219" cy="2610214"/>
+            <wp:effectExtent l="0" t="0" r="0" b="0"/>
+            <wp:docPr id="663331011" name="Рисунок 1"/>
+            <wp:cNvGraphicFramePr>
+              <a:graphicFrameLocks xmlns:a="http://schemas.openxmlformats.org/drawingml/2006/main" noChangeAspect="1"/>
+            </wp:cNvGraphicFramePr>
+            <a:graphic xmlns:a="http://schemas.openxmlformats.org/drawingml/2006/main">
+              <a:graphicData uri="http://schemas.openxmlformats.org/drawingml/2006/picture">
+                <pic:pic xmlns:pic="http://schemas.openxmlformats.org/drawingml/2006/picture">
+                  <pic:nvPicPr>
+                    <pic:cNvPr id="663331011" name=""/>
+                    <pic:cNvPicPr/>
+                  </pic:nvPicPr>
+                  <pic:blipFill>
+                    <a:blip r:embed="rId8"/>
+                    <a:stretch>
+                      <a:fillRect/>
+                    </a:stretch>
+                  </pic:blipFill>
+                  <pic:spPr>
+                    <a:xfrm>
+                      <a:off x="0" y="0"/>
+                      <a:ext cx="5868219" cy="2610214"/>
+                    </a:xfrm>
+                    <a:prstGeom prst="rect">
+                      <a:avLst/>
+                    </a:prstGeom>
+                  </pic:spPr>
+                </pic:pic>
+              </a:graphicData>
+            </a:graphic>
+          </wp:inline>
+        </w:drawing>
+      </w:r>
+    </w:p>
+    <w:p>
+      <w:pPr>
+        <w:spacing w:line="360" w:lineRule="auto"/>
+        <w:rPr>
+          <w:sz w:val="28"/>
+          <w:szCs w:val="28"/>
+        </w:rPr>
+      </w:pPr>
+      <w:r>
+        <w:rPr>
+          <w:noProof/>
+        </w:rPr>
+        <w:drawing>
+          <wp:inline distT="0" distB="0" distL="0" distR="0" wp14:anchorId="7063EBAB" wp14:editId="1710CBCA">
+            <wp:extent cx="5940425" cy="565785"/>
+            <wp:effectExtent l="0" t="0" r="3175" b="5715"/>
+            <wp:docPr id="745949628" name="Рисунок 1"/>
+            <wp:cNvGraphicFramePr>
+              <a:graphicFrameLocks xmlns:a="http://schemas.openxmlformats.org/drawingml/2006/main" noChangeAspect="1"/>
+            </wp:cNvGraphicFramePr>
+            <a:graphic xmlns:a="http://schemas.openxmlformats.org/drawingml/2006/main">
+              <a:graphicData uri="http://schemas.openxmlformats.org/drawingml/2006/picture">
+                <pic:pic xmlns:pic="http://schemas.openxmlformats.org/drawingml/2006/picture">
+                  <pic:nvPicPr>
+                    <pic:cNvPr id="745949628" name=""/>
+                    <pic:cNvPicPr/>
+                  </pic:nvPicPr>
+                  <pic:blipFill>
+                    <a:blip r:embed="rId9"/>
+                    <a:stretch>
+                      <a:fillRect/>
+                    </a:stretch>
+                  </pic:blipFill>
+                  <pic:spPr>
+                    <a:xfrm>
+                      <a:off x="0" y="0"/>
+                      <a:ext cx="5940425" cy="565785"/>
+                    </a:xfrm>
+                    <a:prstGeom prst="rect">
+                      <a:avLst/>
+                    </a:prstGeom>
+                  </pic:spPr>
+                </pic:pic>
+              </a:graphicData>
+            </a:graphic>
+          </wp:inline>
+        </w:drawing>
+      </w:r>
     </w:p>
     <w:p>
       <w:pPr>
@@ -1040,7 +1263,142 @@
           <w:sz w:val="28"/>
           <w:szCs w:val="28"/>
         </w:rPr>
-        <w:t xml:space="preserve">Перевіряю роботу створеного додатку </w:t>
+        <w:t xml:space="preserve">Для прийняття </w:t>
+      </w:r>
+      <w:proofErr w:type="spellStart"/>
+      <w:r>
+        <w:rPr>
+          <w:sz w:val="28"/>
+          <w:szCs w:val="28"/>
+        </w:rPr>
+        <w:t>бекендом</w:t>
+      </w:r>
+      <w:proofErr w:type="spellEnd"/>
+      <w:r>
+        <w:rPr>
+          <w:sz w:val="28"/>
+          <w:szCs w:val="28"/>
+        </w:rPr>
+        <w:t xml:space="preserve"> наших запитів додаю змінну </w:t>
+      </w:r>
+      <w:r>
+        <w:rPr>
+          <w:sz w:val="28"/>
+          <w:szCs w:val="28"/>
+          <w:lang w:val="en-US"/>
+        </w:rPr>
+        <w:t xml:space="preserve">CORS_ORIGIN </w:t>
+      </w:r>
+      <w:r>
+        <w:rPr>
+          <w:sz w:val="28"/>
+          <w:szCs w:val="28"/>
+        </w:rPr>
+        <w:t>і роблю повторну перевірку</w:t>
+      </w:r>
+    </w:p>
+    <w:p>
+      <w:pPr>
+        <w:spacing w:line="360" w:lineRule="auto"/>
+        <w:rPr>
+          <w:sz w:val="28"/>
+          <w:szCs w:val="28"/>
+          <w:lang w:val="en-US"/>
+        </w:rPr>
+      </w:pPr>
+      <w:r>
+        <w:rPr>
+          <w:sz w:val="28"/>
+          <w:szCs w:val="28"/>
+          <w:lang w:val="en-US"/>
+        </w:rPr>
+        <w:drawing>
+          <wp:inline distT="0" distB="0" distL="0" distR="0" wp14:anchorId="729629F0" wp14:editId="057C47A1">
+            <wp:extent cx="5940425" cy="1000760"/>
+            <wp:effectExtent l="0" t="0" r="3175" b="8890"/>
+            <wp:docPr id="1683527451" name="Рисунок 1" descr="Зображення, що містить текст, знімок екрана&#10;&#10;Вміст на основі ШІ може бути неправильним."/>
+            <wp:cNvGraphicFramePr>
+              <a:graphicFrameLocks xmlns:a="http://schemas.openxmlformats.org/drawingml/2006/main" noChangeAspect="1"/>
+            </wp:cNvGraphicFramePr>
+            <a:graphic xmlns:a="http://schemas.openxmlformats.org/drawingml/2006/main">
+              <a:graphicData uri="http://schemas.openxmlformats.org/drawingml/2006/picture">
+                <pic:pic xmlns:pic="http://schemas.openxmlformats.org/drawingml/2006/picture">
+                  <pic:nvPicPr>
+                    <pic:cNvPr id="1683527451" name="Рисунок 1" descr="Зображення, що містить текст, знімок екрана&#10;&#10;Вміст на основі ШІ може бути неправильним."/>
+                    <pic:cNvPicPr/>
+                  </pic:nvPicPr>
+                  <pic:blipFill>
+                    <a:blip r:embed="rId10"/>
+                    <a:stretch>
+                      <a:fillRect/>
+                    </a:stretch>
+                  </pic:blipFill>
+                  <pic:spPr>
+                    <a:xfrm>
+                      <a:off x="0" y="0"/>
+                      <a:ext cx="5940425" cy="1000760"/>
+                    </a:xfrm>
+                    <a:prstGeom prst="rect">
+                      <a:avLst/>
+                    </a:prstGeom>
+                  </pic:spPr>
+                </pic:pic>
+              </a:graphicData>
+            </a:graphic>
+          </wp:inline>
+        </w:drawing>
+      </w:r>
+    </w:p>
+    <w:p>
+      <w:pPr>
+        <w:spacing w:line="360" w:lineRule="auto"/>
+        <w:rPr>
+          <w:sz w:val="28"/>
+          <w:szCs w:val="28"/>
+          <w:lang w:val="en-US"/>
+        </w:rPr>
+      </w:pPr>
+      <w:r>
+        <w:rPr>
+          <w:sz w:val="28"/>
+          <w:szCs w:val="28"/>
+          <w:lang w:val="en-US"/>
+        </w:rPr>
+        <w:drawing>
+          <wp:inline distT="0" distB="0" distL="0" distR="0" wp14:anchorId="0E80D6C0" wp14:editId="0F86CE75">
+            <wp:extent cx="5940425" cy="1058545"/>
+            <wp:effectExtent l="0" t="0" r="3175" b="8255"/>
+            <wp:docPr id="290283580" name="Рисунок 1" descr="Зображення, що містить текст, знімок екрана, Шрифт, ряд&#10;&#10;Вміст на основі ШІ може бути неправильним."/>
+            <wp:cNvGraphicFramePr>
+              <a:graphicFrameLocks xmlns:a="http://schemas.openxmlformats.org/drawingml/2006/main" noChangeAspect="1"/>
+            </wp:cNvGraphicFramePr>
+            <a:graphic xmlns:a="http://schemas.openxmlformats.org/drawingml/2006/main">
+              <a:graphicData uri="http://schemas.openxmlformats.org/drawingml/2006/picture">
+                <pic:pic xmlns:pic="http://schemas.openxmlformats.org/drawingml/2006/picture">
+                  <pic:nvPicPr>
+                    <pic:cNvPr id="290283580" name="Рисунок 1" descr="Зображення, що містить текст, знімок екрана, Шрифт, ряд&#10;&#10;Вміст на основі ШІ може бути неправильним."/>
+                    <pic:cNvPicPr/>
+                  </pic:nvPicPr>
+                  <pic:blipFill>
+                    <a:blip r:embed="rId11"/>
+                    <a:stretch>
+                      <a:fillRect/>
+                    </a:stretch>
+                  </pic:blipFill>
+                  <pic:spPr>
+                    <a:xfrm>
+                      <a:off x="0" y="0"/>
+                      <a:ext cx="5940425" cy="1058545"/>
+                    </a:xfrm>
+                    <a:prstGeom prst="rect">
+                      <a:avLst/>
+                    </a:prstGeom>
+                  </pic:spPr>
+                </pic:pic>
+              </a:graphicData>
+            </a:graphic>
+          </wp:inline>
+        </w:drawing>
       </w:r>
     </w:p>
     <w:p>
@@ -1064,6 +1422,333 @@
         </w:rPr>
         <w:t>Висновок</w:t>
       </w:r>
+    </w:p>
+    <w:p>
+      <w:pPr>
+        <w:spacing w:line="360" w:lineRule="auto"/>
+        <w:ind w:firstLine="708"/>
+        <w:jc w:val="both"/>
+        <w:rPr>
+          <w:sz w:val="28"/>
+          <w:szCs w:val="28"/>
+        </w:rPr>
+      </w:pPr>
+      <w:r>
+        <w:rPr>
+          <w:sz w:val="28"/>
+          <w:szCs w:val="28"/>
+        </w:rPr>
+        <w:t>У ході виконання лабораторної роботи №10 було опановано процес розгортання (</w:t>
+      </w:r>
+      <w:proofErr w:type="spellStart"/>
+      <w:r>
+        <w:rPr>
+          <w:sz w:val="28"/>
+          <w:szCs w:val="28"/>
+        </w:rPr>
+        <w:t>deployment</w:t>
+      </w:r>
+      <w:proofErr w:type="spellEnd"/>
+      <w:r>
+        <w:rPr>
+          <w:sz w:val="28"/>
+          <w:szCs w:val="28"/>
+        </w:rPr>
+        <w:t xml:space="preserve">) повнофункціонального </w:t>
+      </w:r>
+      <w:proofErr w:type="spellStart"/>
+      <w:r>
+        <w:rPr>
+          <w:sz w:val="28"/>
+          <w:szCs w:val="28"/>
+        </w:rPr>
+        <w:t>вебзастосунку</w:t>
+      </w:r>
+      <w:proofErr w:type="spellEnd"/>
+      <w:r>
+        <w:rPr>
+          <w:sz w:val="28"/>
+          <w:szCs w:val="28"/>
+        </w:rPr>
+        <w:t xml:space="preserve"> у мережі Інтернет. Використання хмарних платформ </w:t>
+      </w:r>
+      <w:proofErr w:type="spellStart"/>
+      <w:r>
+        <w:rPr>
+          <w:b/>
+          <w:bCs/>
+          <w:sz w:val="28"/>
+          <w:szCs w:val="28"/>
+        </w:rPr>
+        <w:t>Render</w:t>
+      </w:r>
+      <w:proofErr w:type="spellEnd"/>
+      <w:r>
+        <w:rPr>
+          <w:sz w:val="28"/>
+          <w:szCs w:val="28"/>
+        </w:rPr>
+        <w:t xml:space="preserve"> (для </w:t>
+      </w:r>
+      <w:proofErr w:type="spellStart"/>
+      <w:r>
+        <w:rPr>
+          <w:sz w:val="28"/>
+          <w:szCs w:val="28"/>
+        </w:rPr>
+        <w:t>backend</w:t>
+      </w:r>
+      <w:proofErr w:type="spellEnd"/>
+      <w:r>
+        <w:rPr>
+          <w:sz w:val="28"/>
+          <w:szCs w:val="28"/>
+        </w:rPr>
+        <w:t xml:space="preserve">-частини) та </w:t>
+      </w:r>
+      <w:proofErr w:type="spellStart"/>
+      <w:r>
+        <w:rPr>
+          <w:b/>
+          <w:bCs/>
+          <w:sz w:val="28"/>
+          <w:szCs w:val="28"/>
+        </w:rPr>
+        <w:t>Vercel</w:t>
+      </w:r>
+      <w:proofErr w:type="spellEnd"/>
+      <w:r>
+        <w:rPr>
+          <w:sz w:val="28"/>
+          <w:szCs w:val="28"/>
+        </w:rPr>
+        <w:t xml:space="preserve"> (для </w:t>
+      </w:r>
+      <w:proofErr w:type="spellStart"/>
+      <w:r>
+        <w:rPr>
+          <w:sz w:val="28"/>
+          <w:szCs w:val="28"/>
+        </w:rPr>
+        <w:t>frontend</w:t>
+      </w:r>
+      <w:proofErr w:type="spellEnd"/>
+      <w:r>
+        <w:rPr>
+          <w:sz w:val="28"/>
+          <w:szCs w:val="28"/>
+        </w:rPr>
+        <w:t>-частини) дозволило забезпечити стабільну роботу проєкту у "</w:t>
+      </w:r>
+      <w:proofErr w:type="spellStart"/>
+      <w:r>
+        <w:rPr>
+          <w:sz w:val="28"/>
+          <w:szCs w:val="28"/>
+        </w:rPr>
+        <w:t>production</w:t>
+      </w:r>
+      <w:proofErr w:type="spellEnd"/>
+      <w:r>
+        <w:rPr>
+          <w:sz w:val="28"/>
+          <w:szCs w:val="28"/>
+        </w:rPr>
+        <w:t xml:space="preserve">" середовищі. Особливу увагу було приділено безпеці та правильній конфігурації через </w:t>
+      </w:r>
+      <w:r>
+        <w:rPr>
+          <w:b/>
+          <w:bCs/>
+          <w:sz w:val="28"/>
+          <w:szCs w:val="28"/>
+        </w:rPr>
+        <w:t>змінні середовища (</w:t>
+      </w:r>
+      <w:proofErr w:type="spellStart"/>
+      <w:r>
+        <w:rPr>
+          <w:b/>
+          <w:bCs/>
+          <w:sz w:val="28"/>
+          <w:szCs w:val="28"/>
+        </w:rPr>
+        <w:t>environment</w:t>
+      </w:r>
+      <w:proofErr w:type="spellEnd"/>
+      <w:r>
+        <w:rPr>
+          <w:b/>
+          <w:bCs/>
+          <w:sz w:val="28"/>
+          <w:szCs w:val="28"/>
+        </w:rPr>
+        <w:t xml:space="preserve"> </w:t>
+      </w:r>
+      <w:proofErr w:type="spellStart"/>
+      <w:r>
+        <w:rPr>
+          <w:b/>
+          <w:bCs/>
+          <w:sz w:val="28"/>
+          <w:szCs w:val="28"/>
+        </w:rPr>
+        <w:t>variables</w:t>
+      </w:r>
+      <w:proofErr w:type="spellEnd"/>
+      <w:r>
+        <w:rPr>
+          <w:b/>
+          <w:bCs/>
+          <w:sz w:val="28"/>
+          <w:szCs w:val="28"/>
+        </w:rPr>
+        <w:t>)</w:t>
+      </w:r>
+      <w:r>
+        <w:rPr>
+          <w:sz w:val="28"/>
+          <w:szCs w:val="28"/>
+        </w:rPr>
+        <w:t xml:space="preserve">, а також налаштуванню політики </w:t>
+      </w:r>
+      <w:r>
+        <w:rPr>
+          <w:b/>
+          <w:bCs/>
+          <w:sz w:val="28"/>
+          <w:szCs w:val="28"/>
+        </w:rPr>
+        <w:t>CORS</w:t>
+      </w:r>
+      <w:r>
+        <w:rPr>
+          <w:sz w:val="28"/>
+          <w:szCs w:val="28"/>
+        </w:rPr>
+        <w:t xml:space="preserve">, що є критично важливим для успішної взаємодії між різними доменами </w:t>
+      </w:r>
+      <w:proofErr w:type="spellStart"/>
+      <w:r>
+        <w:rPr>
+          <w:sz w:val="28"/>
+          <w:szCs w:val="28"/>
+        </w:rPr>
+        <w:t>фронтенду</w:t>
+      </w:r>
+      <w:proofErr w:type="spellEnd"/>
+      <w:r>
+        <w:rPr>
+          <w:sz w:val="28"/>
+          <w:szCs w:val="28"/>
+        </w:rPr>
+        <w:t xml:space="preserve"> та </w:t>
+      </w:r>
+      <w:proofErr w:type="spellStart"/>
+      <w:r>
+        <w:rPr>
+          <w:sz w:val="28"/>
+          <w:szCs w:val="28"/>
+        </w:rPr>
+        <w:t>бекенду</w:t>
+      </w:r>
+      <w:proofErr w:type="spellEnd"/>
+      <w:r>
+        <w:rPr>
+          <w:sz w:val="28"/>
+          <w:szCs w:val="28"/>
+        </w:rPr>
+        <w:t>. У результаті проєкт став доступним для кінцевих користувачів за публічними посиланнями.</w:t>
+      </w:r>
+    </w:p>
+    <w:p>
+      <w:pPr>
+        <w:spacing w:line="360" w:lineRule="auto"/>
+        <w:ind w:firstLine="708"/>
+        <w:jc w:val="both"/>
+        <w:rPr>
+          <w:sz w:val="28"/>
+          <w:szCs w:val="28"/>
+        </w:rPr>
+      </w:pPr>
+      <w:r>
+        <w:rPr>
+          <w:sz w:val="28"/>
+          <w:szCs w:val="28"/>
+        </w:rPr>
+        <w:lastRenderedPageBreak/>
+        <w:t xml:space="preserve">Посилання на </w:t>
+      </w:r>
+      <w:proofErr w:type="spellStart"/>
+      <w:r>
+        <w:rPr>
+          <w:sz w:val="28"/>
+          <w:szCs w:val="28"/>
+        </w:rPr>
+        <w:t>фронтенд</w:t>
+      </w:r>
+      <w:proofErr w:type="spellEnd"/>
+      <w:r>
+        <w:rPr>
+          <w:sz w:val="28"/>
+          <w:szCs w:val="28"/>
+        </w:rPr>
+        <w:t xml:space="preserve"> - </w:t>
+      </w:r>
+      <w:hyperlink r:id="rId12" w:history="1">
+        <w:r>
+          <w:rPr>
+            <w:rStyle w:val="a4"/>
+            <w:sz w:val="28"/>
+            <w:szCs w:val="28"/>
+          </w:rPr>
+          <w:t>https://next-game-five.vercel.app/</w:t>
+        </w:r>
+      </w:hyperlink>
+    </w:p>
+    <w:p>
+      <w:pPr>
+        <w:spacing w:line="360" w:lineRule="auto"/>
+        <w:ind w:firstLine="708"/>
+        <w:jc w:val="both"/>
+        <w:rPr>
+          <w:sz w:val="28"/>
+          <w:szCs w:val="28"/>
+        </w:rPr>
+      </w:pPr>
+      <w:r>
+        <w:rPr>
+          <w:sz w:val="28"/>
+          <w:szCs w:val="28"/>
+        </w:rPr>
+        <w:t xml:space="preserve">Посилання на </w:t>
+      </w:r>
+      <w:proofErr w:type="spellStart"/>
+      <w:r>
+        <w:rPr>
+          <w:sz w:val="28"/>
+          <w:szCs w:val="28"/>
+        </w:rPr>
+        <w:t>бекенд</w:t>
+      </w:r>
+      <w:proofErr w:type="spellEnd"/>
+      <w:r>
+        <w:rPr>
+          <w:sz w:val="28"/>
+          <w:szCs w:val="28"/>
+        </w:rPr>
+        <w:t xml:space="preserve">-  </w:t>
+      </w:r>
+      <w:hyperlink r:id="rId13" w:history="1">
+        <w:r>
+          <w:rPr>
+            <w:rStyle w:val="a4"/>
+            <w:sz w:val="28"/>
+            <w:szCs w:val="28"/>
+          </w:rPr>
+          <w:t>https://nextgame-2rzh.onrender.com/</w:t>
+        </w:r>
+      </w:hyperlink>
     </w:p>
     <w:p>
       <w:pPr>
@@ -2806,7 +3491,6 @@
   <w:style w:type="character" w:default="1" w:styleId="a0">
     <w:name w:val="Default Paragraph Font"/>
     <w:uiPriority w:val="1"/>
-    <w:semiHidden/>
     <w:unhideWhenUsed/>
   </w:style>
   <w:style w:type="table" w:default="1" w:styleId="a1">

</xml_diff>